<commit_message>
updated CV and changed font
</commit_message>
<xml_diff>
--- a/src/cv/CV.docx
+++ b/src/cv/CV.docx
@@ -2369,7 +2369,7 @@
                                 <w:rPr>
                                   <w:rStyle w:val="Hyperlink"/>
                                 </w:rPr>
-                                <w:t>https://innocentanyaele.github.io/innocent/</w:t>
+                                <w:t>https://innocent-portfolio.netlify.app/</w:t>
                               </w:r>
                             </w:hyperlink>
                           </w:p>
@@ -2409,7 +2409,7 @@
                           <w:rPr>
                             <w:rStyle w:val="Hyperlink"/>
                           </w:rPr>
-                          <w:t>https://innocentanyaele.github.io/innocent/</w:t>
+                          <w:t>https://innocent-portfolio.netlify.app/</w:t>
                         </w:r>
                       </w:hyperlink>
                     </w:p>

</xml_diff>